<commit_message>
report was made - report detail was sooo bad
</commit_message>
<xml_diff>
--- a/lab2/Lab2-Mobility-report.docx
+++ b/lab2/Lab2-Mobility-report.docx
@@ -1068,25 +1068,19 @@
       </w:pPr>
       <w:r>
         <w:rPr>
-          <w:rFonts w:asciiTheme="majorHAnsi" w:hAnsiTheme="majorHAnsi" w:cstheme="majorHAnsi"/>
-        </w:rPr>
-        <w:t>In order to check if the timeseries is stationary we</w:t>
-      </w:r>
-      <w:r>
-        <w:rPr>
           <w:noProof/>
         </w:rPr>
         <w:drawing>
-          <wp:anchor distT="0" distB="0" distL="114300" distR="114300" simplePos="0" relativeHeight="251661312" behindDoc="0" locked="0" layoutInCell="1" allowOverlap="1" wp14:anchorId="5C3779BC" wp14:editId="092AA8A6">
+          <wp:anchor distT="0" distB="0" distL="114300" distR="114300" simplePos="0" relativeHeight="251661312" behindDoc="0" locked="0" layoutInCell="1" allowOverlap="1" wp14:anchorId="5C3779BC" wp14:editId="68B6938C">
             <wp:simplePos x="0" y="0"/>
             <wp:positionH relativeFrom="column">
-              <wp:posOffset>2829794</wp:posOffset>
+              <wp:posOffset>-656590</wp:posOffset>
             </wp:positionH>
             <wp:positionV relativeFrom="paragraph">
-              <wp:posOffset>2614930</wp:posOffset>
+              <wp:posOffset>2938780</wp:posOffset>
             </wp:positionV>
-            <wp:extent cx="4313555" cy="1848485"/>
-            <wp:effectExtent l="0" t="0" r="4445" b="5715"/>
+            <wp:extent cx="4082415" cy="1749425"/>
+            <wp:effectExtent l="0" t="0" r="0" b="3175"/>
             <wp:wrapNone/>
             <wp:docPr id="1302130254" name="Picture 2"/>
             <wp:cNvGraphicFramePr>
@@ -1114,7 +1108,7 @@
                   <pic:spPr>
                     <a:xfrm>
                       <a:off x="0" y="0"/>
-                      <a:ext cx="4313555" cy="1848485"/>
+                      <a:ext cx="4082415" cy="1749425"/>
                     </a:xfrm>
                     <a:prstGeom prst="rect">
                       <a:avLst/>
@@ -1137,13 +1131,13 @@
           <w:noProof/>
         </w:rPr>
         <w:drawing>
-          <wp:anchor distT="0" distB="0" distL="114300" distR="114300" simplePos="0" relativeHeight="251662336" behindDoc="0" locked="0" layoutInCell="1" allowOverlap="1" wp14:anchorId="3860B9BF" wp14:editId="4269227E">
+          <wp:anchor distT="0" distB="0" distL="114300" distR="114300" simplePos="0" relativeHeight="251662336" behindDoc="0" locked="0" layoutInCell="1" allowOverlap="1" wp14:anchorId="3860B9BF" wp14:editId="2093423D">
             <wp:simplePos x="0" y="0"/>
             <wp:positionH relativeFrom="column">
-              <wp:posOffset>2831633</wp:posOffset>
+              <wp:posOffset>2825115</wp:posOffset>
             </wp:positionH>
             <wp:positionV relativeFrom="paragraph">
-              <wp:posOffset>921385</wp:posOffset>
+              <wp:posOffset>1338480</wp:posOffset>
             </wp:positionV>
             <wp:extent cx="4319905" cy="1850390"/>
             <wp:effectExtent l="0" t="0" r="0" b="3810"/>
@@ -1199,6 +1193,12 @@
             </wp14:sizeRelV>
           </wp:anchor>
         </w:drawing>
+      </w:r>
+      <w:r>
+        <w:rPr>
+          <w:rFonts w:asciiTheme="majorHAnsi" w:hAnsiTheme="majorHAnsi" w:cstheme="majorHAnsi"/>
+        </w:rPr>
+        <w:t>In order to check if the timeseries is stationary we</w:t>
       </w:r>
       <w:r>
         <w:rPr>
@@ -3668,24 +3668,7 @@
         <w:rPr>
           <w:rFonts w:asciiTheme="majorHAnsi" w:hAnsiTheme="majorHAnsi" w:cstheme="majorHAnsi"/>
         </w:rPr>
-        <w:t xml:space="preserve"> for p and q. </w:t>
-      </w:r>
-    </w:p>
-    <w:p>
-      <w:pPr>
-        <w:bidi w:val="0"/>
-        <w:spacing w:line="276" w:lineRule="auto"/>
-        <w:ind w:right="82"/>
-        <w:jc w:val="both"/>
-        <w:rPr>
-          <w:rFonts w:asciiTheme="majorHAnsi" w:hAnsiTheme="majorHAnsi" w:cstheme="majorHAnsi"/>
-        </w:rPr>
-      </w:pPr>
-      <w:r>
-        <w:rPr>
-          <w:rFonts w:asciiTheme="majorHAnsi" w:hAnsiTheme="majorHAnsi" w:cstheme="majorHAnsi"/>
-        </w:rPr>
-        <w:t>For Seattle the best value</w:t>
+        <w:t xml:space="preserve"> for p and q. For Seattle the best value</w:t>
       </w:r>
       <w:r>
         <w:rPr>
@@ -3729,17 +3712,6 @@
         </w:rPr>
         <w:t xml:space="preserve">[3,4] has the better results after the best choice. </w:t>
       </w:r>
-    </w:p>
-    <w:p>
-      <w:pPr>
-        <w:bidi w:val="0"/>
-        <w:spacing w:line="276" w:lineRule="auto"/>
-        <w:ind w:right="82"/>
-        <w:jc w:val="both"/>
-        <w:rPr>
-          <w:rFonts w:asciiTheme="majorHAnsi" w:hAnsiTheme="majorHAnsi" w:cstheme="majorHAnsi"/>
-        </w:rPr>
-      </w:pPr>
       <w:r>
         <w:rPr>
           <w:rFonts w:asciiTheme="majorHAnsi" w:hAnsiTheme="majorHAnsi" w:cstheme="majorHAnsi"/>

</xml_diff>